<commit_message>
Update fichier Liste de projets 1
</commit_message>
<xml_diff>
--- a/Docs/Liste de projets_FR.docx
+++ b/Docs/Liste de projets_FR.docx
@@ -323,7 +323,22 @@
     </w:p>
     <w:p>
       <w:r>
-        <w:t>L’objectif est d`implémenter une plateforme simplifiée de streaming vidéo où les utilisateurs peuvent téléverser et lister toutes les vidéos téléversés en affichant pour chacune le titre, la description ou la catégorie »</w:t>
+        <w:t>« </w:t>
+      </w:r>
+      <w:r>
+        <w:t>L’objectif est d</w:t>
+      </w:r>
+      <w:r>
+        <w:t>’</w:t>
+      </w:r>
+      <w:r>
+        <w:t>implémenter une plateforme simplifiée de streaming vidéo où les utilisateurs peuvent téléverser et lister toutes les vidéos téléversé</w:t>
+      </w:r>
+      <w:r>
+        <w:t>e</w:t>
+      </w:r>
+      <w:r>
+        <w:t>s en affichant pour chacune le titre, la description ou la catégorie »</w:t>
       </w:r>
     </w:p>
     <w:p>
@@ -374,7 +389,7 @@
           <w:noProof/>
         </w:rPr>
         <w:drawing>
-          <wp:inline distT="0" distB="0" distL="0" distR="0" wp14:anchorId="0E1D4466" wp14:editId="1A0F365F">
+          <wp:inline distT="0" distB="0" distL="0" distR="0" wp14:anchorId="0E1D4466" wp14:editId="770972C9">
             <wp:extent cx="5434965" cy="2962910"/>
             <wp:effectExtent l="0" t="0" r="0" b="8890"/>
             <wp:docPr id="1790214997" name="Image 3"/>
@@ -522,7 +537,7 @@
           <w:noProof/>
         </w:rPr>
         <w:drawing>
-          <wp:inline distT="0" distB="0" distL="0" distR="0" wp14:anchorId="03D6408D" wp14:editId="40C67F52">
+          <wp:inline distT="0" distB="0" distL="0" distR="0" wp14:anchorId="03D6408D" wp14:editId="6B8F6458">
             <wp:extent cx="5808269" cy="3152196"/>
             <wp:effectExtent l="0" t="0" r="2540" b="0"/>
             <wp:docPr id="1288171588" name="Image 4"/>
@@ -637,7 +652,16 @@
         <w:ind w:left="0"/>
       </w:pPr>
       <w:r>
-        <w:t xml:space="preserve">Le propriétaire du Super Club s’est fait voler son idée par une petit compagnie, Instagram. Cependant, la section café était très populaire. Il aimerait que vous transformiez l’application actuelle en </w:t>
+        <w:t>« </w:t>
+      </w:r>
+      <w:r>
+        <w:t>Le propriétaire du Super Club s’est fait voler son idée par une petit</w:t>
+      </w:r>
+      <w:r>
+        <w:t>e</w:t>
+      </w:r>
+      <w:r>
+        <w:t xml:space="preserve"> compagnie, Instagram. Cependant, la section café était très populaire. Il aimerait que vous transformiez l’application actuelle en </w:t>
       </w:r>
       <w:proofErr w:type="spellStart"/>
       <w:r>
@@ -646,6 +670,9 @@
       <w:proofErr w:type="spellEnd"/>
       <w:r>
         <w:t>. Vous pouvez laisser tomber tout le reste qui n’avait pas directement rapport aux cafés. Il veut aussi ajouter une section e-commerce pour revendre des produits Nespresso.</w:t>
+      </w:r>
+      <w:r>
+        <w:t> »</w:t>
       </w:r>
     </w:p>
     <w:p>
@@ -846,7 +873,19 @@
         <w:rPr>
           <w:rFonts w:ascii="Times New Roman" w:eastAsia="Times New Roman" w:hAnsi="Times New Roman" w:cs="Times New Roman"/>
         </w:rPr>
+        <w:t>« </w:t>
+      </w:r>
+      <w:r>
+        <w:rPr>
+          <w:rFonts w:ascii="Times New Roman" w:eastAsia="Times New Roman" w:hAnsi="Times New Roman" w:cs="Times New Roman"/>
+        </w:rPr>
         <w:t>Le sujet retenu est la réalisation d’un site de ventes aux enchères de style eBay. Toute personne inscrite sur le site peut participer aux enchères. Les utilisateurs du site devront donc d'abord s'inscrire avant de pouvoir vendre ou acheter des objets.</w:t>
+      </w:r>
+      <w:r>
+        <w:rPr>
+          <w:rFonts w:ascii="Times New Roman" w:eastAsia="Times New Roman" w:hAnsi="Times New Roman" w:cs="Times New Roman"/>
+        </w:rPr>
+        <w:t> »</w:t>
       </w:r>
     </w:p>
     <w:p>
@@ -999,6 +1038,9 @@
     </w:p>
     <w:p>
       <w:r>
+        <w:t>« </w:t>
+      </w:r>
+      <w:r>
         <w:t xml:space="preserve">Vous devez créer une page de boutique en ligne </w:t>
       </w:r>
       <w:r>
@@ -1011,6 +1053,9 @@
       <w:proofErr w:type="spellEnd"/>
       <w:r>
         <w:t>)</w:t>
+      </w:r>
+      <w:r>
+        <w:t> »</w:t>
       </w:r>
     </w:p>
     <w:p>
@@ -1153,7 +1198,13 @@
     </w:p>
     <w:p>
       <w:r>
+        <w:t>« </w:t>
+      </w:r>
+      <w:r>
         <w:t>Créer un système simple de gestion de base de données de films en utilisant PHP et MySQL. Ce système doit permettre aux utilisateurs de voir, rechercher, mettre à jour et supprimer des enregistrements de films tout en gérant l'authentification des utilisateurs et le contrôle d'accès.</w:t>
+      </w:r>
+      <w:r>
+        <w:t> »</w:t>
       </w:r>
     </w:p>
     <w:p>
@@ -1225,7 +1276,7 @@
         </w:rPr>
         <w:lastRenderedPageBreak/>
         <w:drawing>
-          <wp:inline distT="0" distB="0" distL="0" distR="0" wp14:anchorId="052661E9" wp14:editId="7D78043D">
+          <wp:inline distT="0" distB="0" distL="0" distR="0" wp14:anchorId="052661E9" wp14:editId="3B9C0598">
             <wp:extent cx="4712330" cy="2787091"/>
             <wp:effectExtent l="0" t="0" r="0" b="0"/>
             <wp:docPr id="304130854" name="Image 8"/>
@@ -1346,6 +1397,9 @@
         </w:rPr>
       </w:pPr>
       <w:r>
+        <w:t>« </w:t>
+      </w:r>
+      <w:r>
         <w:t xml:space="preserve">Connaissant vos nouvelles habiletés en développement logiciel, une personne de votre entourage vous approche pour vous parler d’une idée de Startup récemment obtenue. </w:t>
       </w:r>
       <w:proofErr w:type="spellStart"/>
@@ -1354,7 +1408,16 @@
       </w:r>
       <w:proofErr w:type="spellEnd"/>
       <w:r>
-        <w:t>, comme iel l’appelle, est une plateforme ayant pour l’objectif la création de listes de lecture de musique lors d’entrainements ou d’efforts physique.</w:t>
+        <w:t>, comme il l’appelle, est une plateforme ayant pour l’objectif la création de listes de lecture de musique lors d’entrainements ou d’efforts physique</w:t>
+      </w:r>
+      <w:r>
+        <w:t>s</w:t>
+      </w:r>
+      <w:r>
+        <w:t>.</w:t>
+      </w:r>
+      <w:r>
+        <w:t> »</w:t>
       </w:r>
     </w:p>
     <w:p>
@@ -1510,7 +1573,19 @@
     </w:p>
     <w:p>
       <w:r>
-        <w:t>L’artiste Vincent Van Gore, spécialisé dans l’horreur, vous approche puisqu’il aurait besoin d’aide pour développer son site vitrine. Outre que de peindre des toiles et de créer d’autres œuvres d’arts variés, Van Gore possède aussi sa petite école où il donne des cours privés et des cours de groupes à des gens de la communauté.</w:t>
+        <w:t>« </w:t>
+      </w:r>
+      <w:r>
+        <w:t>L’artiste Vincent Van Gore, spécialisé dans l’horreur, vous approche puisqu’il aurait besoin d’aide pour développer son site vitrine. Outre que de peindre des toiles et de créer d’autres œuvres d’art</w:t>
+      </w:r>
+      <w:r>
+        <w:t>s</w:t>
+      </w:r>
+      <w:r>
+        <w:t xml:space="preserve"> variés, Van Gore possède aussi sa petite école où il donne des cours privés et des cours de groupes à des gens de la communauté.</w:t>
+      </w:r>
+      <w:r>
+        <w:t> »</w:t>
       </w:r>
     </w:p>
     <w:p>
@@ -1698,7 +1773,19 @@
         <w:rPr>
           <w:bCs/>
         </w:rPr>
+        <w:t>« </w:t>
+      </w:r>
+      <w:r>
+        <w:rPr>
+          <w:bCs/>
+        </w:rPr>
         <w:t>Création d’une maquette en haute résolution</w:t>
+      </w:r>
+      <w:r>
+        <w:rPr>
+          <w:bCs/>
+        </w:rPr>
+        <w:t> »</w:t>
       </w:r>
     </w:p>
     <w:p>
@@ -1757,7 +1844,7 @@
         </w:rPr>
         <w:lastRenderedPageBreak/>
         <w:drawing>
-          <wp:inline distT="0" distB="0" distL="0" distR="0" wp14:anchorId="32A4ED3F" wp14:editId="5048ED80">
+          <wp:inline distT="0" distB="0" distL="0" distR="0" wp14:anchorId="32A4ED3F" wp14:editId="1F4BD7A1">
             <wp:extent cx="5588813" cy="2969948"/>
             <wp:effectExtent l="0" t="0" r="0" b="1905"/>
             <wp:docPr id="819045002" name="Image 12"/>

</xml_diff>

<commit_message>
Update Liste de projets FR
</commit_message>
<xml_diff>
--- a/Docs/Liste de projets_FR.docx
+++ b/Docs/Liste de projets_FR.docx
@@ -21,7 +21,17 @@
           <w:szCs w:val="28"/>
           <w:u w:val="single"/>
         </w:rPr>
-        <w:t>Programmation Web côté serveur 2</w:t>
+        <w:t xml:space="preserve">Programmation Web côté serveur </w:t>
+      </w:r>
+      <w:r>
+        <w:rPr>
+          <w:b/>
+          <w:bCs/>
+          <w:sz w:val="28"/>
+          <w:szCs w:val="28"/>
+          <w:u w:val="single"/>
+        </w:rPr>
+        <w:t>II</w:t>
       </w:r>
     </w:p>
     <w:p>
@@ -49,27 +59,7 @@
           <w:i/>
           <w:iCs/>
         </w:rPr>
-        <w:t xml:space="preserve">) </w:t>
-      </w:r>
-      <w:proofErr w:type="spellStart"/>
-      <w:r>
-        <w:rPr>
-          <w:b/>
-          <w:bCs/>
-          <w:i/>
-          <w:iCs/>
-        </w:rPr>
-        <w:t>FoodieShare</w:t>
-      </w:r>
-      <w:proofErr w:type="spellEnd"/>
-      <w:r>
-        <w:rPr>
-          <w:b/>
-          <w:bCs/>
-          <w:i/>
-          <w:iCs/>
-        </w:rPr>
-        <w:t xml:space="preserve"> - Plateforme d'échange de repas étudiants</w:t>
+        <w:t>) FoodieShare - Plateforme d'échange de repas étudiants</w:t>
       </w:r>
     </w:p>
     <w:p>
@@ -346,7 +336,7 @@
         <w:rPr>
           <w:color w:val="FF0000"/>
         </w:rPr>
-        <w:t>Le lien de GitHub (code)</w:t>
+        <w:t>Le lien de GitHub</w:t>
       </w:r>
       <w:r>
         <w:t xml:space="preserve">: </w:t>
@@ -389,7 +379,7 @@
           <w:noProof/>
         </w:rPr>
         <w:drawing>
-          <wp:inline distT="0" distB="0" distL="0" distR="0" wp14:anchorId="0E1D4466" wp14:editId="770972C9">
+          <wp:inline distT="0" distB="0" distL="0" distR="0" wp14:anchorId="0E1D4466" wp14:editId="553A2F40">
             <wp:extent cx="5434965" cy="2962910"/>
             <wp:effectExtent l="0" t="0" r="0" b="8890"/>
             <wp:docPr id="1790214997" name="Image 3"/>
@@ -498,7 +488,7 @@
         <w:rPr>
           <w:color w:val="FF0000"/>
         </w:rPr>
-        <w:t>Le lien de GitHub (code)</w:t>
+        <w:t>Le lien de GitHub</w:t>
       </w:r>
       <w:r>
         <w:t xml:space="preserve">: </w:t>
@@ -537,7 +527,7 @@
           <w:noProof/>
         </w:rPr>
         <w:drawing>
-          <wp:inline distT="0" distB="0" distL="0" distR="0" wp14:anchorId="03D6408D" wp14:editId="6B8F6458">
+          <wp:inline distT="0" distB="0" distL="0" distR="0" wp14:anchorId="03D6408D" wp14:editId="1BC44FE8">
             <wp:extent cx="5808269" cy="3152196"/>
             <wp:effectExtent l="0" t="0" r="2540" b="0"/>
             <wp:docPr id="1288171588" name="Image 4"/>
@@ -632,19 +622,8 @@
           <w:i/>
           <w:iCs/>
         </w:rPr>
-        <w:t xml:space="preserve">API et </w:t>
-      </w:r>
-      <w:proofErr w:type="spellStart"/>
-      <w:r>
-        <w:rPr>
-          <w:b/>
-          <w:bCs/>
-          <w:i/>
-          <w:iCs/>
-        </w:rPr>
-        <w:t>React</w:t>
-      </w:r>
-      <w:proofErr w:type="spellEnd"/>
+        <w:t>API et React</w:t>
+      </w:r>
     </w:p>
     <w:p>
       <w:pPr>
@@ -661,15 +640,7 @@
         <w:t>e</w:t>
       </w:r>
       <w:r>
-        <w:t xml:space="preserve"> compagnie, Instagram. Cependant, la section café était très populaire. Il aimerait que vous transformiez l’application actuelle en </w:t>
-      </w:r>
-      <w:proofErr w:type="spellStart"/>
-      <w:r>
-        <w:t>React</w:t>
-      </w:r>
-      <w:proofErr w:type="spellEnd"/>
-      <w:r>
-        <w:t>. Vous pouvez laisser tomber tout le reste qui n’avait pas directement rapport aux cafés. Il veut aussi ajouter une section e-commerce pour revendre des produits Nespresso.</w:t>
+        <w:t xml:space="preserve"> compagnie, Instagram. Cependant, la section café était très populaire. Il aimerait que vous transformiez l’application actuelle en React. Vous pouvez laisser tomber tout le reste qui n’avait pas directement rapport aux cafés. Il veut aussi ajouter une section e-commerce pour revendre des produits Nespresso.</w:t>
       </w:r>
       <w:r>
         <w:t> »</w:t>
@@ -698,7 +669,7 @@
         <w:rPr>
           <w:color w:val="FF0000"/>
         </w:rPr>
-        <w:t>Le lien de GitHub (code)</w:t>
+        <w:t>Le lien de GitHub</w:t>
       </w:r>
       <w:r>
         <w:t xml:space="preserve">: </w:t>
@@ -900,7 +871,7 @@
         <w:rPr>
           <w:color w:val="FF0000"/>
         </w:rPr>
-        <w:t>Le lien de GitHub (code)</w:t>
+        <w:t>Le lien de GitHub</w:t>
       </w:r>
       <w:r>
         <w:t xml:space="preserve">: </w:t>
@@ -1044,15 +1015,7 @@
         <w:t xml:space="preserve">Vous devez créer une page de boutique en ligne </w:t>
       </w:r>
       <w:r>
-        <w:t>(</w:t>
-      </w:r>
-      <w:proofErr w:type="spellStart"/>
-      <w:r>
-        <w:t>React</w:t>
-      </w:r>
-      <w:proofErr w:type="spellEnd"/>
-      <w:r>
-        <w:t>)</w:t>
+        <w:t>(React)</w:t>
       </w:r>
       <w:r>
         <w:t> »</w:t>
@@ -1063,7 +1026,7 @@
         <w:rPr>
           <w:color w:val="FF0000"/>
         </w:rPr>
-        <w:t>Le lien de GitHub (code)</w:t>
+        <w:t>Le lien de GitHub</w:t>
       </w:r>
       <w:r>
         <w:t xml:space="preserve">: </w:t>
@@ -1217,7 +1180,7 @@
         <w:rPr>
           <w:color w:val="FF0000"/>
         </w:rPr>
-        <w:t>Le lien de GitHub (code)</w:t>
+        <w:t>Le lien de GitHub</w:t>
       </w:r>
       <w:r>
         <w:t xml:space="preserve">: </w:t>
@@ -1276,7 +1239,7 @@
         </w:rPr>
         <w:lastRenderedPageBreak/>
         <w:drawing>
-          <wp:inline distT="0" distB="0" distL="0" distR="0" wp14:anchorId="052661E9" wp14:editId="3B9C0598">
+          <wp:inline distT="0" distB="0" distL="0" distR="0" wp14:anchorId="052661E9" wp14:editId="3B3FDB14">
             <wp:extent cx="4712330" cy="2787091"/>
             <wp:effectExtent l="0" t="0" r="0" b="0"/>
             <wp:docPr id="304130854" name="Image 8"/>
@@ -1369,7 +1332,6 @@
           <w:iCs/>
         </w:rPr>
       </w:pPr>
-      <w:proofErr w:type="spellStart"/>
       <w:r>
         <w:rPr>
           <w:b/>
@@ -1377,17 +1339,7 @@
           <w:i/>
           <w:iCs/>
         </w:rPr>
-        <w:t>Sportify</w:t>
-      </w:r>
-      <w:proofErr w:type="spellEnd"/>
-      <w:r>
-        <w:rPr>
-          <w:b/>
-          <w:bCs/>
-          <w:i/>
-          <w:iCs/>
-        </w:rPr>
-        <w:t xml:space="preserve"> (JavaScript)</w:t>
+        <w:t>Sportify (JavaScript)</w:t>
       </w:r>
     </w:p>
     <w:p>
@@ -1400,15 +1352,7 @@
         <w:t>« </w:t>
       </w:r>
       <w:r>
-        <w:t xml:space="preserve">Connaissant vos nouvelles habiletés en développement logiciel, une personne de votre entourage vous approche pour vous parler d’une idée de Startup récemment obtenue. </w:t>
-      </w:r>
-      <w:proofErr w:type="spellStart"/>
-      <w:r>
-        <w:t>Sportify</w:t>
-      </w:r>
-      <w:proofErr w:type="spellEnd"/>
-      <w:r>
-        <w:t>, comme il l’appelle, est une plateforme ayant pour l’objectif la création de listes de lecture de musique lors d’entrainements ou d’efforts physique</w:t>
+        <w:t>Connaissant vos nouvelles habiletés en développement logiciel, une personne de votre entourage vous approche pour vous parler d’une idée de Startup récemment obtenue. Sportify, comme il l’appelle, est une plateforme ayant pour l’objectif la création de listes de lecture de musique lors d’entrainements ou d’efforts physique</w:t>
       </w:r>
       <w:r>
         <w:t>s</w:t>
@@ -1425,7 +1369,7 @@
         <w:rPr>
           <w:color w:val="FF0000"/>
         </w:rPr>
-        <w:t>Le lien de GitHub (code)</w:t>
+        <w:t>Le lien de GitHub</w:t>
       </w:r>
       <w:r>
         <w:t xml:space="preserve">: </w:t>
@@ -1593,7 +1537,7 @@
         <w:rPr>
           <w:color w:val="FF0000"/>
         </w:rPr>
-        <w:t>Le lien de GitHub (code)</w:t>
+        <w:t>Le lien de GitHub</w:t>
       </w:r>
       <w:r>
         <w:t xml:space="preserve">: </w:t>
@@ -1742,25 +1686,7 @@
           <w:i/>
           <w:iCs/>
         </w:rPr>
-        <w:t>Maquette du site HabitationPlus (</w:t>
-      </w:r>
-      <w:proofErr w:type="spellStart"/>
-      <w:r>
-        <w:rPr>
-          <w:b/>
-          <w:i/>
-          <w:iCs/>
-        </w:rPr>
-        <w:t>AdobeXD</w:t>
-      </w:r>
-      <w:proofErr w:type="spellEnd"/>
-      <w:r>
-        <w:rPr>
-          <w:b/>
-          <w:i/>
-          <w:iCs/>
-        </w:rPr>
-        <w:t xml:space="preserve"> et Photoshop)</w:t>
+        <w:t>Maquette du site HabitationPlus (AdobeXD et Photoshop)</w:t>
       </w:r>
     </w:p>
     <w:p>
@@ -1793,7 +1719,7 @@
         <w:rPr>
           <w:color w:val="FF0000"/>
         </w:rPr>
-        <w:t>Le lien de GitHub (code)</w:t>
+        <w:t>Le lien de GitHub</w:t>
       </w:r>
       <w:r>
         <w:t xml:space="preserve">: </w:t>
@@ -1844,7 +1770,7 @@
         </w:rPr>
         <w:lastRenderedPageBreak/>
         <w:drawing>
-          <wp:inline distT="0" distB="0" distL="0" distR="0" wp14:anchorId="32A4ED3F" wp14:editId="1F4BD7A1">
+          <wp:inline distT="0" distB="0" distL="0" distR="0" wp14:anchorId="32A4ED3F" wp14:editId="516F709B">
             <wp:extent cx="5588813" cy="2969948"/>
             <wp:effectExtent l="0" t="0" r="0" b="1905"/>
             <wp:docPr id="819045002" name="Image 12"/>
@@ -1930,7 +1856,7 @@
         <w:rPr>
           <w:color w:val="FF0000"/>
         </w:rPr>
-        <w:t>Le lien de GitHub (code)</w:t>
+        <w:t>Le lien de GitHub</w:t>
       </w:r>
       <w:r>
         <w:t xml:space="preserve">: </w:t>
@@ -2067,7 +1993,7 @@
         <w:rPr>
           <w:color w:val="FF0000"/>
         </w:rPr>
-        <w:t>Le lien de GitHub (code)</w:t>
+        <w:t>Le lien de GitHub</w:t>
       </w:r>
       <w:r>
         <w:t xml:space="preserve">: </w:t>

</xml_diff>